<commit_message>
Start to program ZXHP version controller v.1
</commit_message>
<xml_diff>
--- a/HCHPversion/Test Conclusion from Control frame test for HCHPversion.docx
+++ b/HCHPversion/Test Conclusion from Control frame test for HCHPversion.docx
@@ -84,7 +84,15 @@
         <w:t>r</w:t>
       </w:r>
       <w:r>
-        <w:t>antee measurement has be made that MCU can correctly receive this command</w:t>
+        <w:t xml:space="preserve">antee measurement has </w:t>
+      </w:r>
+      <w:proofErr w:type="gramStart"/>
+      <w:r>
+        <w:t>be</w:t>
+      </w:r>
+      <w:proofErr w:type="gramEnd"/>
+      <w:r>
+        <w:t xml:space="preserve"> made that MCU can correctly receive this command</w:t>
       </w:r>
     </w:p>
     <w:p>
@@ -101,7 +109,15 @@
       </w:r>
       <w:commentRangeStart w:id="1"/>
       <w:r>
-        <w:t>Make sure the main program only stop when info package feedback turn to resume to a safe operation point</w:t>
+        <w:t xml:space="preserve">Make sure the main program only </w:t>
+      </w:r>
+      <w:proofErr w:type="gramStart"/>
+      <w:r>
+        <w:t>stop</w:t>
+      </w:r>
+      <w:proofErr w:type="gramEnd"/>
+      <w:r>
+        <w:t xml:space="preserve"> when info package feedback turn to resume to a safe operation point</w:t>
       </w:r>
       <w:commentRangeEnd w:id="1"/>
       <w:r>
@@ -133,8 +149,13 @@
         <w:t>ing</w:t>
       </w:r>
       <w:r>
-        <w:t xml:space="preserve"> the control program, each sensor should be calibrated first</w:t>
-      </w:r>
+        <w:t xml:space="preserve"> the control program, each sensor should be calibrated </w:t>
+      </w:r>
+      <w:proofErr w:type="gramStart"/>
+      <w:r>
+        <w:t>first</w:t>
+      </w:r>
+      <w:proofErr w:type="gramEnd"/>
     </w:p>
     <w:p>
       <w:pPr>
@@ -166,9 +187,6 @@
           <w:numId w:val="4"/>
         </w:numPr>
         <w:ind w:firstLineChars="0"/>
-        <w:rPr>
-          <w:rFonts w:hint="eastAsia"/>
-        </w:rPr>
       </w:pPr>
       <w:r>
         <w:t>IMU operation algorithm: 6 axis/9 axis</w:t>
@@ -182,18 +200,12 @@
           <w:numId w:val="3"/>
         </w:numPr>
         <w:ind w:firstLineChars="0"/>
-        <w:rPr>
-          <w:rFonts w:hint="eastAsia"/>
-        </w:rPr>
       </w:pPr>
       <w:r>
         <w:t>To adjust sensor feedback item</w:t>
       </w:r>
       <w:r>
-        <w:t xml:space="preserve"> </w:t>
-      </w:r>
-      <w:r>
-        <w:t>for control</w:t>
+        <w:t xml:space="preserve"> for control</w:t>
       </w:r>
       <w:r>
         <w:t xml:space="preserve">, both ADC config and sensor feedback info prcessing program should be adjusted </w:t>
@@ -202,11 +214,13 @@
         <w:t>simultaneously</w:t>
       </w:r>
       <w:r>
-        <w:t xml:space="preserve"> to </w:t>
-      </w:r>
-      <w:r>
-        <w:t>make sure it is obtained correctly with correct command</w:t>
-      </w:r>
+        <w:t xml:space="preserve"> to make sure it is obtained correctly with correct </w:t>
+      </w:r>
+      <w:proofErr w:type="gramStart"/>
+      <w:r>
+        <w:t>command</w:t>
+      </w:r>
+      <w:proofErr w:type="gramEnd"/>
     </w:p>
     <w:p>
       <w:pPr>
@@ -224,8 +238,13 @@
         <w:t>A</w:t>
       </w:r>
       <w:r>
-        <w:t>DC enable channel</w:t>
-      </w:r>
+        <w:t xml:space="preserve">DC enable </w:t>
+      </w:r>
+      <w:proofErr w:type="gramStart"/>
+      <w:r>
+        <w:t>channel</w:t>
+      </w:r>
+      <w:proofErr w:type="gramEnd"/>
     </w:p>
     <w:p>
       <w:pPr>
@@ -243,8 +262,13 @@
         <w:t>A</w:t>
       </w:r>
       <w:r>
-        <w:t>DC detected channel</w:t>
-      </w:r>
+        <w:t xml:space="preserve">DC detected </w:t>
+      </w:r>
+      <w:proofErr w:type="gramStart"/>
+      <w:r>
+        <w:t>channel</w:t>
+      </w:r>
+      <w:proofErr w:type="gramEnd"/>
     </w:p>
     <w:p>
       <w:pPr>
@@ -308,11 +332,16 @@
       <w:r>
         <w:t xml:space="preserve"> in </w:t>
       </w:r>
+      <w:proofErr w:type="gramStart"/>
       <w:r>
         <w:t>sensorFeedbackPro</w:t>
       </w:r>
       <w:r>
-        <w:t>()</w:t>
+        <w:t>(</w:t>
+      </w:r>
+      <w:proofErr w:type="gramEnd"/>
+      <w:r>
+        <w:t>)</w:t>
       </w:r>
     </w:p>
     <w:p>
@@ -325,7 +354,15 @@
         <w:ind w:firstLineChars="0"/>
       </w:pPr>
       <w:r>
-        <w:t xml:space="preserve">To increase main-loop running speed, Enabled ADC channel can be adjusted. </w:t>
+        <w:t xml:space="preserve">To increase </w:t>
+      </w:r>
+      <w:proofErr w:type="gramStart"/>
+      <w:r>
+        <w:t>main-loop</w:t>
+      </w:r>
+      <w:proofErr w:type="gramEnd"/>
+      <w:r>
+        <w:t xml:space="preserve"> running speed, Enabled ADC channel can be adjusted. </w:t>
       </w:r>
     </w:p>
     <w:p>
@@ -348,7 +385,15 @@
         <w:t>i</w:t>
       </w:r>
       <w:r>
-        <w:t xml:space="preserve"> in getADC() and </w:t>
+        <w:t xml:space="preserve"> in </w:t>
+      </w:r>
+      <w:proofErr w:type="gramStart"/>
+      <w:r>
+        <w:t>getADC(</w:t>
+      </w:r>
+      <w:proofErr w:type="gramEnd"/>
+      <w:r>
+        <w:t xml:space="preserve">) and </w:t>
       </w:r>
     </w:p>
     <w:p>
@@ -359,9 +404,6 @@
           <w:numId w:val="8"/>
         </w:numPr>
         <w:ind w:firstLineChars="0"/>
-        <w:rPr>
-          <w:rFonts w:hint="eastAsia"/>
-        </w:rPr>
       </w:pPr>
       <w:r>
         <w:t xml:space="preserve">Adjust of ENABLED_CH &amp; </w:t>
@@ -384,7 +426,15 @@
         <w:t>t</w:t>
       </w:r>
       <w:r>
-        <w:t xml:space="preserve"> in getADCaverage()</w:t>
+        <w:t xml:space="preserve"> in </w:t>
+      </w:r>
+      <w:proofErr w:type="gramStart"/>
+      <w:r>
+        <w:t>getADCaverage(</w:t>
+      </w:r>
+      <w:proofErr w:type="gramEnd"/>
+      <w:r>
+        <w:t>)</w:t>
       </w:r>
     </w:p>
     <w:p>
@@ -409,8 +459,13 @@
         <w:t>running the program, the motor actuation parameter and rotation direction</w:t>
       </w:r>
       <w:r>
-        <w:t xml:space="preserve"> need to be calibrated</w:t>
-      </w:r>
+        <w:t xml:space="preserve"> need to be </w:t>
+      </w:r>
+      <w:proofErr w:type="gramStart"/>
+      <w:r>
+        <w:t>calibrated</w:t>
+      </w:r>
+      <w:proofErr w:type="gramEnd"/>
     </w:p>
     <w:p>
       <w:pPr>
@@ -499,9 +554,6 @@
           <w:numId w:val="7"/>
         </w:numPr>
         <w:ind w:firstLineChars="0"/>
-        <w:rPr>
-          <w:rFonts w:hint="eastAsia"/>
-        </w:rPr>
       </w:pPr>
       <w:r>
         <w:rPr>
@@ -559,8 +611,13 @@
         <w:sym w:font="Wingdings" w:char="F0E0"/>
       </w:r>
       <w:r>
-        <w:t xml:space="preserve"> will be disable again if ‘mode’ flag indicates stop status</w:t>
-      </w:r>
+        <w:t xml:space="preserve"> will be disable again if ‘mode’ flag indicates stop </w:t>
+      </w:r>
+      <w:proofErr w:type="gramStart"/>
+      <w:r>
+        <w:t>status</w:t>
+      </w:r>
+      <w:proofErr w:type="gramEnd"/>
     </w:p>
     <w:p>
       <w:pPr>
@@ -581,7 +638,15 @@
         <w:t>he stop condition of high-level controller</w:t>
       </w:r>
       <w:r>
-        <w:t xml:space="preserve"> need to be adjusted as practical application required</w:t>
+        <w:t xml:space="preserve"> </w:t>
+      </w:r>
+      <w:proofErr w:type="gramStart"/>
+      <w:r>
+        <w:t>need</w:t>
+      </w:r>
+      <w:proofErr w:type="gramEnd"/>
+      <w:r>
+        <w:t xml:space="preserve"> to be adjusted as practical application required</w:t>
       </w:r>
     </w:p>
     <w:p>
@@ -600,8 +665,13 @@
         <w:t>F</w:t>
       </w:r>
       <w:r>
-        <w:t>or testing: time condition may be enough</w:t>
-      </w:r>
+        <w:t xml:space="preserve">or testing: time condition may be </w:t>
+      </w:r>
+      <w:proofErr w:type="gramStart"/>
+      <w:r>
+        <w:t>enough</w:t>
+      </w:r>
+      <w:proofErr w:type="gramEnd"/>
     </w:p>
     <w:p>
       <w:pPr>
@@ -625,16 +695,19 @@
         <w:t xml:space="preserve"> </w:t>
       </w:r>
       <w:r>
-        <w:t xml:space="preserve">the condition can be time condition + mode status condition </w:t>
+        <w:t xml:space="preserve">the condition can be time condition + mode status </w:t>
+      </w:r>
+      <w:proofErr w:type="gramStart"/>
+      <w:r>
+        <w:t>condition</w:t>
+      </w:r>
+      <w:proofErr w:type="gramEnd"/>
+      <w:r>
+        <w:t xml:space="preserve"> </w:t>
       </w:r>
     </w:p>
     <w:p/>
     <w:p>
-      <w:pPr>
-        <w:rPr>
-          <w:rFonts w:hint="eastAsia"/>
-        </w:rPr>
-      </w:pPr>
       <w:r>
         <w:rPr>
           <w:rFonts w:hint="eastAsia"/>
@@ -661,7 +734,15 @@
         <w:t>Y</w:t>
       </w:r>
       <w:r>
-        <w:t>aw angle return to zer</w:t>
+        <w:t xml:space="preserve">aw </w:t>
+      </w:r>
+      <w:proofErr w:type="gramStart"/>
+      <w:r>
+        <w:t>angle</w:t>
+      </w:r>
+      <w:proofErr w:type="gramEnd"/>
+      <w:r>
+        <w:t xml:space="preserve"> return to zer</w:t>
       </w:r>
       <w:r>
         <w:t>o logic</w:t>
@@ -683,8 +764,13 @@
         <w:t>N</w:t>
       </w:r>
       <w:r>
-        <w:t>eed to be updated with practical user intention detection strategy</w:t>
-      </w:r>
+        <w:t xml:space="preserve">eed to be updated with practical user intention detection </w:t>
+      </w:r>
+      <w:proofErr w:type="gramStart"/>
+      <w:r>
+        <w:t>strategy</w:t>
+      </w:r>
+      <w:proofErr w:type="gramEnd"/>
     </w:p>
     <w:p>
       <w:pPr>
@@ -705,8 +791,13 @@
         <w:t>imer</w:t>
       </w:r>
       <w:r>
-        <w:t xml:space="preserve"> set in MATLAB Prog</w:t>
-      </w:r>
+        <w:t xml:space="preserve"> set in MATLAB </w:t>
+      </w:r>
+      <w:proofErr w:type="gramStart"/>
+      <w:r>
+        <w:t>Prog</w:t>
+      </w:r>
+      <w:proofErr w:type="gramEnd"/>
     </w:p>
     <w:p>
       <w:pPr>
@@ -718,13 +809,21 @@
         <w:ind w:firstLineChars="0"/>
       </w:pPr>
       <w:r>
-        <w:t>‘BusyMode’</w:t>
+        <w:t>‘BusyMode</w:t>
+      </w:r>
+      <w:proofErr w:type="gramStart"/>
+      <w:r>
+        <w:t>’</w:t>
       </w:r>
       <w:r>
         <w:t xml:space="preserve"> </w:t>
       </w:r>
       <w:r>
-        <w:t>: ‘queue’ or ‘drop’</w:t>
+        <w:t>:</w:t>
+      </w:r>
+      <w:proofErr w:type="gramEnd"/>
+      <w:r>
+        <w:t xml:space="preserve"> ‘queue’ or ‘drop’</w:t>
       </w:r>
     </w:p>
     <w:p>
@@ -802,15 +901,64 @@
           <w:numId w:val="13"/>
         </w:numPr>
         <w:ind w:firstLineChars="0"/>
+      </w:pPr>
+      <w:r>
+        <w:t>Com port name</w:t>
+      </w:r>
+      <w:r>
+        <w:t xml:space="preserve"> </w:t>
+      </w:r>
+    </w:p>
+    <w:p/>
+    <w:p>
+      <w:r>
         <w:rPr>
           <w:rFonts w:hint="eastAsia"/>
         </w:rPr>
-      </w:pPr>
-      <w:r>
-        <w:t>Com port name</w:t>
-      </w:r>
-      <w:r>
-        <w:t xml:space="preserve"> </w:t>
+        <w:t>202010416</w:t>
+      </w:r>
+    </w:p>
+    <w:p>
+      <w:pPr>
+        <w:pStyle w:val="a7"/>
+        <w:numPr>
+          <w:ilvl w:val="0"/>
+          <w:numId w:val="3"/>
+        </w:numPr>
+        <w:ind w:firstLineChars="0"/>
+        <w:rPr>
+          <w:rFonts w:hint="eastAsia"/>
+        </w:rPr>
+      </w:pPr>
+      <w:r>
+        <w:rPr>
+          <w:rFonts w:hint="eastAsia"/>
+        </w:rPr>
+        <w:t>At</w:t>
+      </w:r>
+      <w:r>
+        <w:t xml:space="preserve"> present the test bench version program only contains parameters of actuation unit and partial sensor</w:t>
+      </w:r>
+      <w:r>
+        <w:t xml:space="preserve">s of one side </w:t>
+      </w:r>
+      <w:r>
+        <w:t>torqu</w:t>
+      </w:r>
+      <w:r>
+        <w:t>e</w:t>
+      </w:r>
+      <w:r>
+        <w:t xml:space="preserve"> transmission system</w:t>
+      </w:r>
+      <w:r>
+        <w:t>, parameter of another side torque transmission system need</w:t>
+      </w:r>
+      <w:r>
+        <w:t>s</w:t>
+      </w:r>
+      <w:r>
+        <w:t xml:space="preserve"> to be added.</w:t>
       </w:r>
     </w:p>
     <w:sectPr>
@@ -1846,7 +1994,7 @@
   <w:abstractNum w:abstractNumId="8" w15:restartNumberingAfterBreak="0">
     <w:nsid w:val="63464EFA"/>
     <w:multiLevelType w:val="hybridMultilevel"/>
-    <w:tmpl w:val="0CA685D0"/>
+    <w:tmpl w:val="9F4A5662"/>
     <w:lvl w:ilvl="0" w:tplc="04090001">
       <w:start w:val="1"/>
       <w:numFmt w:val="bullet"/>

</xml_diff>

<commit_message>
Initial Logic Amendment for ZXHP version low-level control
Add high-level controller logic into the program based on low-level controller of HCHP version
</commit_message>
<xml_diff>
--- a/HCHPversion/Test Conclusion from Control frame test for HCHPversion.docx
+++ b/HCHPversion/Test Conclusion from Control frame test for HCHPversion.docx
@@ -1,6 +1,6 @@
 
 <file path=word/document.xml><?xml version="1.0" encoding="utf-8"?>
-<w:document xmlns:wpc="http://schemas.microsoft.com/office/word/2010/wordprocessingCanvas" xmlns:cx="http://schemas.microsoft.com/office/drawing/2014/chartex" xmlns:cx1="http://schemas.microsoft.com/office/drawing/2015/9/8/chartex" xmlns:cx2="http://schemas.microsoft.com/office/drawing/2015/10/21/chartex" xmlns:cx3="http://schemas.microsoft.com/office/drawing/2016/5/9/chartex" xmlns:cx4="http://schemas.microsoft.com/office/drawing/2016/5/10/chartex" xmlns:cx5="http://schemas.microsoft.com/office/drawing/2016/5/11/chartex" xmlns:cx6="http://schemas.microsoft.com/office/drawing/2016/5/12/chartex" xmlns:cx7="http://schemas.microsoft.com/office/drawing/2016/5/13/chartex" xmlns:cx8="http://schemas.microsoft.com/office/drawing/2016/5/14/chartex" xmlns:mc="http://schemas.openxmlformats.org/markup-compatibility/2006" xmlns:aink="http://schemas.microsoft.com/office/drawing/2016/ink" xmlns:am3d="http://schemas.microsoft.com/office/drawing/2017/model3d" xmlns:o="urn:schemas-microsoft-com:office:office" xmlns:r="http://schemas.openxmlformats.org/officeDocument/2006/relationships" xmlns:m="http://schemas.openxmlformats.org/officeDocument/2006/math" xmlns:v="urn:schemas-microsoft-com:vml" xmlns:wp14="http://schemas.microsoft.com/office/word/2010/wordprocessingDrawing" xmlns:wp="http://schemas.openxmlformats.org/drawingml/2006/wordprocessingDrawing" xmlns:w10="urn:schemas-microsoft-com:office:word" xmlns:w="http://schemas.openxmlformats.org/wordprocessingml/2006/main" xmlns:w14="http://schemas.microsoft.com/office/word/2010/wordml" xmlns:w15="http://schemas.microsoft.com/office/word/2012/wordml" xmlns:w16cex="http://schemas.microsoft.com/office/word/2018/wordml/cex" xmlns:w16cid="http://schemas.microsoft.com/office/word/2016/wordml/cid" xmlns:w16="http://schemas.microsoft.com/office/word/2018/wordml" xmlns:w16se="http://schemas.microsoft.com/office/word/2015/wordml/symex" xmlns:wpg="http://schemas.microsoft.com/office/word/2010/wordprocessingGroup" xmlns:wpi="http://schemas.microsoft.com/office/word/2010/wordprocessingInk" xmlns:wne="http://schemas.microsoft.com/office/word/2006/wordml" xmlns:wps="http://schemas.microsoft.com/office/word/2010/wordprocessingShape" mc:Ignorable="w14 w15 w16se w16cid w16 w16cex wp14">
+<w:document xmlns:wpc="http://schemas.microsoft.com/office/word/2010/wordprocessingCanvas" xmlns:cx="http://schemas.microsoft.com/office/drawing/2014/chartex" xmlns:cx1="http://schemas.microsoft.com/office/drawing/2015/9/8/chartex" xmlns:cx2="http://schemas.microsoft.com/office/drawing/2015/10/21/chartex" xmlns:cx3="http://schemas.microsoft.com/office/drawing/2016/5/9/chartex" xmlns:cx4="http://schemas.microsoft.com/office/drawing/2016/5/10/chartex" xmlns:cx5="http://schemas.microsoft.com/office/drawing/2016/5/11/chartex" xmlns:cx6="http://schemas.microsoft.com/office/drawing/2016/5/12/chartex" xmlns:cx7="http://schemas.microsoft.com/office/drawing/2016/5/13/chartex" xmlns:cx8="http://schemas.microsoft.com/office/drawing/2016/5/14/chartex" xmlns:mc="http://schemas.openxmlformats.org/markup-compatibility/2006" xmlns:aink="http://schemas.microsoft.com/office/drawing/2016/ink" xmlns:am3d="http://schemas.microsoft.com/office/drawing/2017/model3d" xmlns:o="urn:schemas-microsoft-com:office:office" xmlns:r="http://schemas.openxmlformats.org/officeDocument/2006/relationships" xmlns:m="http://schemas.openxmlformats.org/officeDocument/2006/math" xmlns:v="urn:schemas-microsoft-com:vml" xmlns:wp14="http://schemas.microsoft.com/office/word/2010/wordprocessingDrawing" xmlns:wp="http://schemas.openxmlformats.org/drawingml/2006/wordprocessingDrawing" xmlns:w10="urn:schemas-microsoft-com:office:word" xmlns:w="http://schemas.openxmlformats.org/wordprocessingml/2006/main" xmlns:w14="http://schemas.microsoft.com/office/word/2010/wordml" xmlns:w15="http://schemas.microsoft.com/office/word/2012/wordml" xmlns:w16cex="http://schemas.microsoft.com/office/word/2018/wordml/cex" xmlns:w16cid="http://schemas.microsoft.com/office/word/2016/wordml/cid" xmlns:w16="http://schemas.microsoft.com/office/word/2018/wordml" xmlns:w16sdtdh="http://schemas.microsoft.com/office/word/2020/wordml/sdtdatahash" xmlns:w16se="http://schemas.microsoft.com/office/word/2015/wordml/symex" xmlns:wpg="http://schemas.microsoft.com/office/word/2010/wordprocessingGroup" xmlns:wpi="http://schemas.microsoft.com/office/word/2010/wordprocessingInk" xmlns:wne="http://schemas.microsoft.com/office/word/2006/wordml" xmlns:wps="http://schemas.microsoft.com/office/word/2010/wordprocessingShape" mc:Ignorable="w14 w15 w16se w16cid w16 w16cex w16sdtdh wp14">
   <w:body>
     <w:p>
       <w:r>
@@ -84,15 +84,7 @@
         <w:t>r</w:t>
       </w:r>
       <w:r>
-        <w:t xml:space="preserve">antee measurement has </w:t>
-      </w:r>
-      <w:proofErr w:type="gramStart"/>
-      <w:r>
-        <w:t>be</w:t>
-      </w:r>
-      <w:proofErr w:type="gramEnd"/>
-      <w:r>
-        <w:t xml:space="preserve"> made that MCU can correctly receive this command</w:t>
+        <w:t>antee measurement has be made that MCU can correctly receive this command</w:t>
       </w:r>
     </w:p>
     <w:p>
@@ -109,15 +101,7 @@
       </w:r>
       <w:commentRangeStart w:id="1"/>
       <w:r>
-        <w:t xml:space="preserve">Make sure the main program only </w:t>
-      </w:r>
-      <w:proofErr w:type="gramStart"/>
-      <w:r>
-        <w:t>stop</w:t>
-      </w:r>
-      <w:proofErr w:type="gramEnd"/>
-      <w:r>
-        <w:t xml:space="preserve"> when info package feedback turn to resume to a safe operation point</w:t>
+        <w:t>Make sure the main program only stop when info package feedback turn to resume to a safe operation point</w:t>
       </w:r>
       <w:commentRangeEnd w:id="1"/>
       <w:r>
@@ -149,13 +133,8 @@
         <w:t>ing</w:t>
       </w:r>
       <w:r>
-        <w:t xml:space="preserve"> the control program, each sensor should be calibrated </w:t>
-      </w:r>
-      <w:proofErr w:type="gramStart"/>
-      <w:r>
-        <w:t>first</w:t>
-      </w:r>
-      <w:proofErr w:type="gramEnd"/>
+        <w:t xml:space="preserve"> the control program, each sensor should be calibrated first</w:t>
+      </w:r>
     </w:p>
     <w:p>
       <w:pPr>
@@ -214,13 +193,8 @@
         <w:t>simultaneously</w:t>
       </w:r>
       <w:r>
-        <w:t xml:space="preserve"> to make sure it is obtained correctly with correct </w:t>
-      </w:r>
-      <w:proofErr w:type="gramStart"/>
-      <w:r>
-        <w:t>command</w:t>
-      </w:r>
-      <w:proofErr w:type="gramEnd"/>
+        <w:t xml:space="preserve"> to make sure it is obtained correctly with correct command</w:t>
+      </w:r>
     </w:p>
     <w:p>
       <w:pPr>
@@ -238,13 +212,8 @@
         <w:t>A</w:t>
       </w:r>
       <w:r>
-        <w:t xml:space="preserve">DC enable </w:t>
-      </w:r>
-      <w:proofErr w:type="gramStart"/>
-      <w:r>
-        <w:t>channel</w:t>
-      </w:r>
-      <w:proofErr w:type="gramEnd"/>
+        <w:t>DC enable channel</w:t>
+      </w:r>
     </w:p>
     <w:p>
       <w:pPr>
@@ -262,13 +231,8 @@
         <w:t>A</w:t>
       </w:r>
       <w:r>
-        <w:t xml:space="preserve">DC detected </w:t>
-      </w:r>
-      <w:proofErr w:type="gramStart"/>
-      <w:r>
-        <w:t>channel</w:t>
-      </w:r>
-      <w:proofErr w:type="gramEnd"/>
+        <w:t>DC detected channel</w:t>
+      </w:r>
     </w:p>
     <w:p>
       <w:pPr>
@@ -332,16 +296,11 @@
       <w:r>
         <w:t xml:space="preserve"> in </w:t>
       </w:r>
-      <w:proofErr w:type="gramStart"/>
       <w:r>
         <w:t>sensorFeedbackPro</w:t>
       </w:r>
       <w:r>
-        <w:t>(</w:t>
-      </w:r>
-      <w:proofErr w:type="gramEnd"/>
-      <w:r>
-        <w:t>)</w:t>
+        <w:t>()</w:t>
       </w:r>
     </w:p>
     <w:p>
@@ -354,15 +313,7 @@
         <w:ind w:firstLineChars="0"/>
       </w:pPr>
       <w:r>
-        <w:t xml:space="preserve">To increase </w:t>
-      </w:r>
-      <w:proofErr w:type="gramStart"/>
-      <w:r>
-        <w:t>main-loop</w:t>
-      </w:r>
-      <w:proofErr w:type="gramEnd"/>
-      <w:r>
-        <w:t xml:space="preserve"> running speed, Enabled ADC channel can be adjusted. </w:t>
+        <w:t xml:space="preserve">To increase main-loop running speed, Enabled ADC channel can be adjusted. </w:t>
       </w:r>
     </w:p>
     <w:p>
@@ -385,15 +336,7 @@
         <w:t>i</w:t>
       </w:r>
       <w:r>
-        <w:t xml:space="preserve"> in </w:t>
-      </w:r>
-      <w:proofErr w:type="gramStart"/>
-      <w:r>
-        <w:t>getADC(</w:t>
-      </w:r>
-      <w:proofErr w:type="gramEnd"/>
-      <w:r>
-        <w:t xml:space="preserve">) and </w:t>
+        <w:t xml:space="preserve"> in getADC() and </w:t>
       </w:r>
     </w:p>
     <w:p>
@@ -426,15 +369,7 @@
         <w:t>t</w:t>
       </w:r>
       <w:r>
-        <w:t xml:space="preserve"> in </w:t>
-      </w:r>
-      <w:proofErr w:type="gramStart"/>
-      <w:r>
-        <w:t>getADCaverage(</w:t>
-      </w:r>
-      <w:proofErr w:type="gramEnd"/>
-      <w:r>
-        <w:t>)</w:t>
+        <w:t xml:space="preserve"> in getADCaverage()</w:t>
       </w:r>
     </w:p>
     <w:p>
@@ -459,13 +394,8 @@
         <w:t>running the program, the motor actuation parameter and rotation direction</w:t>
       </w:r>
       <w:r>
-        <w:t xml:space="preserve"> need to be </w:t>
-      </w:r>
-      <w:proofErr w:type="gramStart"/>
-      <w:r>
-        <w:t>calibrated</w:t>
-      </w:r>
-      <w:proofErr w:type="gramEnd"/>
+        <w:t xml:space="preserve"> need to be calibrated</w:t>
+      </w:r>
     </w:p>
     <w:p>
       <w:pPr>
@@ -611,13 +541,8 @@
         <w:sym w:font="Wingdings" w:char="F0E0"/>
       </w:r>
       <w:r>
-        <w:t xml:space="preserve"> will be disable again if ‘mode’ flag indicates stop </w:t>
-      </w:r>
-      <w:proofErr w:type="gramStart"/>
-      <w:r>
-        <w:t>status</w:t>
-      </w:r>
-      <w:proofErr w:type="gramEnd"/>
+        <w:t xml:space="preserve"> will be disable again if ‘mode’ flag indicates stop status</w:t>
+      </w:r>
     </w:p>
     <w:p>
       <w:pPr>
@@ -638,15 +563,7 @@
         <w:t>he stop condition of high-level controller</w:t>
       </w:r>
       <w:r>
-        <w:t xml:space="preserve"> </w:t>
-      </w:r>
-      <w:proofErr w:type="gramStart"/>
-      <w:r>
-        <w:t>need</w:t>
-      </w:r>
-      <w:proofErr w:type="gramEnd"/>
-      <w:r>
-        <w:t xml:space="preserve"> to be adjusted as practical application required</w:t>
+        <w:t xml:space="preserve"> need to be adjusted as practical application required</w:t>
       </w:r>
     </w:p>
     <w:p>
@@ -665,13 +582,8 @@
         <w:t>F</w:t>
       </w:r>
       <w:r>
-        <w:t xml:space="preserve">or testing: time condition may be </w:t>
-      </w:r>
-      <w:proofErr w:type="gramStart"/>
-      <w:r>
-        <w:t>enough</w:t>
-      </w:r>
-      <w:proofErr w:type="gramEnd"/>
+        <w:t>or testing: time condition may be enough</w:t>
+      </w:r>
     </w:p>
     <w:p>
       <w:pPr>
@@ -695,15 +607,7 @@
         <w:t xml:space="preserve"> </w:t>
       </w:r>
       <w:r>
-        <w:t xml:space="preserve">the condition can be time condition + mode status </w:t>
-      </w:r>
-      <w:proofErr w:type="gramStart"/>
-      <w:r>
-        <w:t>condition</w:t>
-      </w:r>
-      <w:proofErr w:type="gramEnd"/>
-      <w:r>
-        <w:t xml:space="preserve"> </w:t>
+        <w:t xml:space="preserve">the condition can be time condition + mode status condition </w:t>
       </w:r>
     </w:p>
     <w:p/>
@@ -734,15 +638,7 @@
         <w:t>Y</w:t>
       </w:r>
       <w:r>
-        <w:t xml:space="preserve">aw </w:t>
-      </w:r>
-      <w:proofErr w:type="gramStart"/>
-      <w:r>
-        <w:t>angle</w:t>
-      </w:r>
-      <w:proofErr w:type="gramEnd"/>
-      <w:r>
-        <w:t xml:space="preserve"> return to zer</w:t>
+        <w:t>aw angle return to zer</w:t>
       </w:r>
       <w:r>
         <w:t>o logic</w:t>
@@ -764,13 +660,8 @@
         <w:t>N</w:t>
       </w:r>
       <w:r>
-        <w:t xml:space="preserve">eed to be updated with practical user intention detection </w:t>
-      </w:r>
-      <w:proofErr w:type="gramStart"/>
-      <w:r>
-        <w:t>strategy</w:t>
-      </w:r>
-      <w:proofErr w:type="gramEnd"/>
+        <w:t>eed to be updated with practical user intention detection strategy</w:t>
+      </w:r>
     </w:p>
     <w:p>
       <w:pPr>
@@ -791,13 +682,8 @@
         <w:t>imer</w:t>
       </w:r>
       <w:r>
-        <w:t xml:space="preserve"> set in MATLAB </w:t>
-      </w:r>
-      <w:proofErr w:type="gramStart"/>
-      <w:r>
-        <w:t>Prog</w:t>
-      </w:r>
-      <w:proofErr w:type="gramEnd"/>
+        <w:t xml:space="preserve"> set in MATLAB Prog</w:t>
+      </w:r>
     </w:p>
     <w:p>
       <w:pPr>
@@ -809,21 +695,13 @@
         <w:ind w:firstLineChars="0"/>
       </w:pPr>
       <w:r>
-        <w:t>‘BusyMode</w:t>
-      </w:r>
-      <w:proofErr w:type="gramStart"/>
-      <w:r>
-        <w:t>’</w:t>
+        <w:t>‘BusyMode’</w:t>
       </w:r>
       <w:r>
         <w:t xml:space="preserve"> </w:t>
       </w:r>
       <w:r>
-        <w:t>:</w:t>
-      </w:r>
-      <w:proofErr w:type="gramEnd"/>
-      <w:r>
-        <w:t xml:space="preserve"> ‘queue’ or ‘drop’</w:t>
+        <w:t>: ‘queue’ or ‘drop’</w:t>
       </w:r>
     </w:p>
     <w:p>
@@ -926,9 +804,6 @@
           <w:numId w:val="3"/>
         </w:numPr>
         <w:ind w:firstLineChars="0"/>
-        <w:rPr>
-          <w:rFonts w:hint="eastAsia"/>
-        </w:rPr>
       </w:pPr>
       <w:r>
         <w:rPr>
@@ -959,6 +834,53 @@
       </w:r>
       <w:r>
         <w:t xml:space="preserve"> to be added.</w:t>
+      </w:r>
+    </w:p>
+    <w:p/>
+    <w:p>
+      <w:r>
+        <w:rPr>
+          <w:rFonts w:hint="eastAsia"/>
+        </w:rPr>
+        <w:t>20210417</w:t>
+      </w:r>
+    </w:p>
+    <w:p>
+      <w:pPr>
+        <w:pStyle w:val="a7"/>
+        <w:numPr>
+          <w:ilvl w:val="0"/>
+          <w:numId w:val="3"/>
+        </w:numPr>
+        <w:ind w:firstLineChars="0"/>
+      </w:pPr>
+      <w:r>
+        <w:t xml:space="preserve">The moving average/exponential </w:t>
+      </w:r>
+      <w:r>
+        <w:t>filter need to be adjusted for target ADC feedback processing</w:t>
+      </w:r>
+    </w:p>
+    <w:p>
+      <w:pPr>
+        <w:pStyle w:val="a7"/>
+        <w:numPr>
+          <w:ilvl w:val="0"/>
+          <w:numId w:val="3"/>
+        </w:numPr>
+        <w:ind w:firstLineChars="0"/>
+      </w:pPr>
+      <w:r>
+        <w:t xml:space="preserve">Check if the communication protocol is </w:t>
+      </w:r>
+      <w:r>
+        <w:t>coincided</w:t>
+      </w:r>
+      <w:r>
+        <w:t xml:space="preserve"> to </w:t>
+      </w:r>
+      <w:r>
+        <w:t>communication program set up like: terminator, SendItemFlag set up.</w:t>
       </w:r>
     </w:p>
     <w:sectPr>
@@ -972,7 +894,7 @@
 </file>
 
 <file path=word/comments.xml><?xml version="1.0" encoding="utf-8"?>
-<w:comments xmlns:wpc="http://schemas.microsoft.com/office/word/2010/wordprocessingCanvas" xmlns:cx="http://schemas.microsoft.com/office/drawing/2014/chartex" xmlns:cx1="http://schemas.microsoft.com/office/drawing/2015/9/8/chartex" xmlns:cx2="http://schemas.microsoft.com/office/drawing/2015/10/21/chartex" xmlns:cx3="http://schemas.microsoft.com/office/drawing/2016/5/9/chartex" xmlns:cx4="http://schemas.microsoft.com/office/drawing/2016/5/10/chartex" xmlns:cx5="http://schemas.microsoft.com/office/drawing/2016/5/11/chartex" xmlns:cx6="http://schemas.microsoft.com/office/drawing/2016/5/12/chartex" xmlns:cx7="http://schemas.microsoft.com/office/drawing/2016/5/13/chartex" xmlns:cx8="http://schemas.microsoft.com/office/drawing/2016/5/14/chartex" xmlns:mc="http://schemas.openxmlformats.org/markup-compatibility/2006" xmlns:aink="http://schemas.microsoft.com/office/drawing/2016/ink" xmlns:am3d="http://schemas.microsoft.com/office/drawing/2017/model3d" xmlns:o="urn:schemas-microsoft-com:office:office" xmlns:r="http://schemas.openxmlformats.org/officeDocument/2006/relationships" xmlns:m="http://schemas.openxmlformats.org/officeDocument/2006/math" xmlns:v="urn:schemas-microsoft-com:vml" xmlns:wp14="http://schemas.microsoft.com/office/word/2010/wordprocessingDrawing" xmlns:wp="http://schemas.openxmlformats.org/drawingml/2006/wordprocessingDrawing" xmlns:w10="urn:schemas-microsoft-com:office:word" xmlns:w="http://schemas.openxmlformats.org/wordprocessingml/2006/main" xmlns:w14="http://schemas.microsoft.com/office/word/2010/wordml" xmlns:w15="http://schemas.microsoft.com/office/word/2012/wordml" xmlns:w16cex="http://schemas.microsoft.com/office/word/2018/wordml/cex" xmlns:w16cid="http://schemas.microsoft.com/office/word/2016/wordml/cid" xmlns:w16="http://schemas.microsoft.com/office/word/2018/wordml" xmlns:w16se="http://schemas.microsoft.com/office/word/2015/wordml/symex" xmlns:wpg="http://schemas.microsoft.com/office/word/2010/wordprocessingGroup" xmlns:wpi="http://schemas.microsoft.com/office/word/2010/wordprocessingInk" xmlns:wne="http://schemas.microsoft.com/office/word/2006/wordml" xmlns:wps="http://schemas.microsoft.com/office/word/2010/wordprocessingShape" mc:Ignorable="w14 w15 w16se w16cid w16 w16cex wp14">
+<w:comments xmlns:wpc="http://schemas.microsoft.com/office/word/2010/wordprocessingCanvas" xmlns:cx="http://schemas.microsoft.com/office/drawing/2014/chartex" xmlns:cx1="http://schemas.microsoft.com/office/drawing/2015/9/8/chartex" xmlns:cx2="http://schemas.microsoft.com/office/drawing/2015/10/21/chartex" xmlns:cx3="http://schemas.microsoft.com/office/drawing/2016/5/9/chartex" xmlns:cx4="http://schemas.microsoft.com/office/drawing/2016/5/10/chartex" xmlns:cx5="http://schemas.microsoft.com/office/drawing/2016/5/11/chartex" xmlns:cx6="http://schemas.microsoft.com/office/drawing/2016/5/12/chartex" xmlns:cx7="http://schemas.microsoft.com/office/drawing/2016/5/13/chartex" xmlns:cx8="http://schemas.microsoft.com/office/drawing/2016/5/14/chartex" xmlns:mc="http://schemas.openxmlformats.org/markup-compatibility/2006" xmlns:aink="http://schemas.microsoft.com/office/drawing/2016/ink" xmlns:am3d="http://schemas.microsoft.com/office/drawing/2017/model3d" xmlns:o="urn:schemas-microsoft-com:office:office" xmlns:r="http://schemas.openxmlformats.org/officeDocument/2006/relationships" xmlns:m="http://schemas.openxmlformats.org/officeDocument/2006/math" xmlns:v="urn:schemas-microsoft-com:vml" xmlns:wp14="http://schemas.microsoft.com/office/word/2010/wordprocessingDrawing" xmlns:wp="http://schemas.openxmlformats.org/drawingml/2006/wordprocessingDrawing" xmlns:w10="urn:schemas-microsoft-com:office:word" xmlns:w="http://schemas.openxmlformats.org/wordprocessingml/2006/main" xmlns:w14="http://schemas.microsoft.com/office/word/2010/wordml" xmlns:w15="http://schemas.microsoft.com/office/word/2012/wordml" xmlns:w16cex="http://schemas.microsoft.com/office/word/2018/wordml/cex" xmlns:w16cid="http://schemas.microsoft.com/office/word/2016/wordml/cid" xmlns:w16="http://schemas.microsoft.com/office/word/2018/wordml" xmlns:w16sdtdh="http://schemas.microsoft.com/office/word/2020/wordml/sdtdatahash" xmlns:w16se="http://schemas.microsoft.com/office/word/2015/wordml/symex" xmlns:wpg="http://schemas.microsoft.com/office/word/2010/wordprocessingGroup" xmlns:wpi="http://schemas.microsoft.com/office/word/2010/wordprocessingInk" xmlns:wne="http://schemas.microsoft.com/office/word/2006/wordml" xmlns:wps="http://schemas.microsoft.com/office/word/2010/wordprocessingShape" mc:Ignorable="w14 w15 w16se w16cid w16 w16cex w16sdtdh wp14">
   <w:comment w:id="0" w:author="Hongpeng" w:date="2021-04-15T22:06:00Z" w:initials="廖">
     <w:p>
       <w:pPr>
@@ -1027,28 +949,28 @@
 </file>
 
 <file path=word/commentsExtended.xml><?xml version="1.0" encoding="utf-8"?>
-<w15:commentsEx xmlns:wpc="http://schemas.microsoft.com/office/word/2010/wordprocessingCanvas" xmlns:cx="http://schemas.microsoft.com/office/drawing/2014/chartex" xmlns:cx1="http://schemas.microsoft.com/office/drawing/2015/9/8/chartex" xmlns:cx2="http://schemas.microsoft.com/office/drawing/2015/10/21/chartex" xmlns:cx3="http://schemas.microsoft.com/office/drawing/2016/5/9/chartex" xmlns:cx4="http://schemas.microsoft.com/office/drawing/2016/5/10/chartex" xmlns:cx5="http://schemas.microsoft.com/office/drawing/2016/5/11/chartex" xmlns:cx6="http://schemas.microsoft.com/office/drawing/2016/5/12/chartex" xmlns:cx7="http://schemas.microsoft.com/office/drawing/2016/5/13/chartex" xmlns:cx8="http://schemas.microsoft.com/office/drawing/2016/5/14/chartex" xmlns:mc="http://schemas.openxmlformats.org/markup-compatibility/2006" xmlns:aink="http://schemas.microsoft.com/office/drawing/2016/ink" xmlns:am3d="http://schemas.microsoft.com/office/drawing/2017/model3d" xmlns:o="urn:schemas-microsoft-com:office:office" xmlns:r="http://schemas.openxmlformats.org/officeDocument/2006/relationships" xmlns:m="http://schemas.openxmlformats.org/officeDocument/2006/math" xmlns:v="urn:schemas-microsoft-com:vml" xmlns:wp14="http://schemas.microsoft.com/office/word/2010/wordprocessingDrawing" xmlns:wp="http://schemas.openxmlformats.org/drawingml/2006/wordprocessingDrawing" xmlns:w10="urn:schemas-microsoft-com:office:word" xmlns:w="http://schemas.openxmlformats.org/wordprocessingml/2006/main" xmlns:w14="http://schemas.microsoft.com/office/word/2010/wordml" xmlns:w15="http://schemas.microsoft.com/office/word/2012/wordml" xmlns:w16cex="http://schemas.microsoft.com/office/word/2018/wordml/cex" xmlns:w16cid="http://schemas.microsoft.com/office/word/2016/wordml/cid" xmlns:w16="http://schemas.microsoft.com/office/word/2018/wordml" xmlns:w16se="http://schemas.microsoft.com/office/word/2015/wordml/symex" xmlns:wpg="http://schemas.microsoft.com/office/word/2010/wordprocessingGroup" xmlns:wpi="http://schemas.microsoft.com/office/word/2010/wordprocessingInk" xmlns:wne="http://schemas.microsoft.com/office/word/2006/wordml" xmlns:wps="http://schemas.microsoft.com/office/word/2010/wordprocessingShape" mc:Ignorable="w14 w15 w16se w16cid w16 w16cex wp14">
+<w15:commentsEx xmlns:wpc="http://schemas.microsoft.com/office/word/2010/wordprocessingCanvas" xmlns:cx="http://schemas.microsoft.com/office/drawing/2014/chartex" xmlns:cx1="http://schemas.microsoft.com/office/drawing/2015/9/8/chartex" xmlns:cx2="http://schemas.microsoft.com/office/drawing/2015/10/21/chartex" xmlns:cx3="http://schemas.microsoft.com/office/drawing/2016/5/9/chartex" xmlns:cx4="http://schemas.microsoft.com/office/drawing/2016/5/10/chartex" xmlns:cx5="http://schemas.microsoft.com/office/drawing/2016/5/11/chartex" xmlns:cx6="http://schemas.microsoft.com/office/drawing/2016/5/12/chartex" xmlns:cx7="http://schemas.microsoft.com/office/drawing/2016/5/13/chartex" xmlns:cx8="http://schemas.microsoft.com/office/drawing/2016/5/14/chartex" xmlns:mc="http://schemas.openxmlformats.org/markup-compatibility/2006" xmlns:aink="http://schemas.microsoft.com/office/drawing/2016/ink" xmlns:am3d="http://schemas.microsoft.com/office/drawing/2017/model3d" xmlns:o="urn:schemas-microsoft-com:office:office" xmlns:r="http://schemas.openxmlformats.org/officeDocument/2006/relationships" xmlns:m="http://schemas.openxmlformats.org/officeDocument/2006/math" xmlns:v="urn:schemas-microsoft-com:vml" xmlns:wp14="http://schemas.microsoft.com/office/word/2010/wordprocessingDrawing" xmlns:wp="http://schemas.openxmlformats.org/drawingml/2006/wordprocessingDrawing" xmlns:w10="urn:schemas-microsoft-com:office:word" xmlns:w="http://schemas.openxmlformats.org/wordprocessingml/2006/main" xmlns:w14="http://schemas.microsoft.com/office/word/2010/wordml" xmlns:w15="http://schemas.microsoft.com/office/word/2012/wordml" xmlns:w16cex="http://schemas.microsoft.com/office/word/2018/wordml/cex" xmlns:w16cid="http://schemas.microsoft.com/office/word/2016/wordml/cid" xmlns:w16="http://schemas.microsoft.com/office/word/2018/wordml" xmlns:w16sdtdh="http://schemas.microsoft.com/office/word/2020/wordml/sdtdatahash" xmlns:w16se="http://schemas.microsoft.com/office/word/2015/wordml/symex" xmlns:wpg="http://schemas.microsoft.com/office/word/2010/wordprocessingGroup" xmlns:wpi="http://schemas.microsoft.com/office/word/2010/wordprocessingInk" xmlns:wne="http://schemas.microsoft.com/office/word/2006/wordml" xmlns:wps="http://schemas.microsoft.com/office/word/2010/wordprocessingShape" mc:Ignorable="w14 w15 w16se w16cid w16 w16cex w16sdtdh wp14">
   <w15:commentEx w15:paraId="581F4B0E" w15:done="0"/>
   <w15:commentEx w15:paraId="2C204457" w15:done="0"/>
 </w15:commentsEx>
 </file>
 
 <file path=word/commentsExtensible.xml><?xml version="1.0" encoding="utf-8"?>
-<w16cex:commentsExtensible xmlns:wpc="http://schemas.microsoft.com/office/word/2010/wordprocessingCanvas" xmlns:cx="http://schemas.microsoft.com/office/drawing/2014/chartex" xmlns:cx1="http://schemas.microsoft.com/office/drawing/2015/9/8/chartex" xmlns:cx2="http://schemas.microsoft.com/office/drawing/2015/10/21/chartex" xmlns:cx3="http://schemas.microsoft.com/office/drawing/2016/5/9/chartex" xmlns:cx4="http://schemas.microsoft.com/office/drawing/2016/5/10/chartex" xmlns:cx5="http://schemas.microsoft.com/office/drawing/2016/5/11/chartex" xmlns:cx6="http://schemas.microsoft.com/office/drawing/2016/5/12/chartex" xmlns:cx7="http://schemas.microsoft.com/office/drawing/2016/5/13/chartex" xmlns:cx8="http://schemas.microsoft.com/office/drawing/2016/5/14/chartex" xmlns:mc="http://schemas.openxmlformats.org/markup-compatibility/2006" xmlns:aink="http://schemas.microsoft.com/office/drawing/2016/ink" xmlns:am3d="http://schemas.microsoft.com/office/drawing/2017/model3d" xmlns:o="urn:schemas-microsoft-com:office:office" xmlns:r="http://schemas.openxmlformats.org/officeDocument/2006/relationships" xmlns:m="http://schemas.openxmlformats.org/officeDocument/2006/math" xmlns:v="urn:schemas-microsoft-com:vml" xmlns:wp14="http://schemas.microsoft.com/office/word/2010/wordprocessingDrawing" xmlns:wp="http://schemas.openxmlformats.org/drawingml/2006/wordprocessingDrawing" xmlns:w10="urn:schemas-microsoft-com:office:word" xmlns:w="http://schemas.openxmlformats.org/wordprocessingml/2006/main" xmlns:w14="http://schemas.microsoft.com/office/word/2010/wordml" xmlns:w15="http://schemas.microsoft.com/office/word/2012/wordml" xmlns:w16cex="http://schemas.microsoft.com/office/word/2018/wordml/cex" xmlns:w16cid="http://schemas.microsoft.com/office/word/2016/wordml/cid" xmlns:w16="http://schemas.microsoft.com/office/word/2018/wordml" xmlns:w16se="http://schemas.microsoft.com/office/word/2015/wordml/symex" xmlns:wpg="http://schemas.microsoft.com/office/word/2010/wordprocessingGroup" xmlns:wpi="http://schemas.microsoft.com/office/word/2010/wordprocessingInk" xmlns:wne="http://schemas.microsoft.com/office/word/2006/wordml" xmlns:wps="http://schemas.microsoft.com/office/word/2010/wordprocessingShape" mc:Ignorable="w14 w15 w16se w16cid w16 w16cex wp14">
+<w16cex:commentsExtensible xmlns:wpc="http://schemas.microsoft.com/office/word/2010/wordprocessingCanvas" xmlns:cx="http://schemas.microsoft.com/office/drawing/2014/chartex" xmlns:cx1="http://schemas.microsoft.com/office/drawing/2015/9/8/chartex" xmlns:cx2="http://schemas.microsoft.com/office/drawing/2015/10/21/chartex" xmlns:cx3="http://schemas.microsoft.com/office/drawing/2016/5/9/chartex" xmlns:cx4="http://schemas.microsoft.com/office/drawing/2016/5/10/chartex" xmlns:cx5="http://schemas.microsoft.com/office/drawing/2016/5/11/chartex" xmlns:cx6="http://schemas.microsoft.com/office/drawing/2016/5/12/chartex" xmlns:cx7="http://schemas.microsoft.com/office/drawing/2016/5/13/chartex" xmlns:cx8="http://schemas.microsoft.com/office/drawing/2016/5/14/chartex" xmlns:mc="http://schemas.openxmlformats.org/markup-compatibility/2006" xmlns:aink="http://schemas.microsoft.com/office/drawing/2016/ink" xmlns:am3d="http://schemas.microsoft.com/office/drawing/2017/model3d" xmlns:o="urn:schemas-microsoft-com:office:office" xmlns:r="http://schemas.openxmlformats.org/officeDocument/2006/relationships" xmlns:m="http://schemas.openxmlformats.org/officeDocument/2006/math" xmlns:v="urn:schemas-microsoft-com:vml" xmlns:wp14="http://schemas.microsoft.com/office/word/2010/wordprocessingDrawing" xmlns:wp="http://schemas.openxmlformats.org/drawingml/2006/wordprocessingDrawing" xmlns:w10="urn:schemas-microsoft-com:office:word" xmlns:w="http://schemas.openxmlformats.org/wordprocessingml/2006/main" xmlns:w14="http://schemas.microsoft.com/office/word/2010/wordml" xmlns:w15="http://schemas.microsoft.com/office/word/2012/wordml" xmlns:w16cex="http://schemas.microsoft.com/office/word/2018/wordml/cex" xmlns:w16cid="http://schemas.microsoft.com/office/word/2016/wordml/cid" xmlns:w16="http://schemas.microsoft.com/office/word/2018/wordml" xmlns:w16sdtdh="http://schemas.microsoft.com/office/word/2020/wordml/sdtdatahash" xmlns:w16se="http://schemas.microsoft.com/office/word/2015/wordml/symex" xmlns:wpg="http://schemas.microsoft.com/office/word/2010/wordprocessingGroup" xmlns:wpi="http://schemas.microsoft.com/office/word/2010/wordprocessingInk" xmlns:wne="http://schemas.microsoft.com/office/word/2006/wordml" xmlns:wps="http://schemas.microsoft.com/office/word/2010/wordprocessingShape" mc:Ignorable="w14 w15 w16se w16cid w16 w16cex w16sdtdh wp14">
   <w16cex:commentExtensible w16cex:durableId="24233757" w16cex:dateUtc="2021-04-15T14:06:00Z"/>
   <w16cex:commentExtensible w16cex:durableId="242339CD" w16cex:dateUtc="2021-04-15T14:16:00Z"/>
 </w16cex:commentsExtensible>
 </file>
 
 <file path=word/commentsIds.xml><?xml version="1.0" encoding="utf-8"?>
-<w16cid:commentsIds xmlns:wpc="http://schemas.microsoft.com/office/word/2010/wordprocessingCanvas" xmlns:cx="http://schemas.microsoft.com/office/drawing/2014/chartex" xmlns:cx1="http://schemas.microsoft.com/office/drawing/2015/9/8/chartex" xmlns:cx2="http://schemas.microsoft.com/office/drawing/2015/10/21/chartex" xmlns:cx3="http://schemas.microsoft.com/office/drawing/2016/5/9/chartex" xmlns:cx4="http://schemas.microsoft.com/office/drawing/2016/5/10/chartex" xmlns:cx5="http://schemas.microsoft.com/office/drawing/2016/5/11/chartex" xmlns:cx6="http://schemas.microsoft.com/office/drawing/2016/5/12/chartex" xmlns:cx7="http://schemas.microsoft.com/office/drawing/2016/5/13/chartex" xmlns:cx8="http://schemas.microsoft.com/office/drawing/2016/5/14/chartex" xmlns:mc="http://schemas.openxmlformats.org/markup-compatibility/2006" xmlns:aink="http://schemas.microsoft.com/office/drawing/2016/ink" xmlns:am3d="http://schemas.microsoft.com/office/drawing/2017/model3d" xmlns:o="urn:schemas-microsoft-com:office:office" xmlns:r="http://schemas.openxmlformats.org/officeDocument/2006/relationships" xmlns:m="http://schemas.openxmlformats.org/officeDocument/2006/math" xmlns:v="urn:schemas-microsoft-com:vml" xmlns:wp14="http://schemas.microsoft.com/office/word/2010/wordprocessingDrawing" xmlns:wp="http://schemas.openxmlformats.org/drawingml/2006/wordprocessingDrawing" xmlns:w10="urn:schemas-microsoft-com:office:word" xmlns:w="http://schemas.openxmlformats.org/wordprocessingml/2006/main" xmlns:w14="http://schemas.microsoft.com/office/word/2010/wordml" xmlns:w15="http://schemas.microsoft.com/office/word/2012/wordml" xmlns:w16cex="http://schemas.microsoft.com/office/word/2018/wordml/cex" xmlns:w16cid="http://schemas.microsoft.com/office/word/2016/wordml/cid" xmlns:w16="http://schemas.microsoft.com/office/word/2018/wordml" xmlns:w16se="http://schemas.microsoft.com/office/word/2015/wordml/symex" xmlns:wpg="http://schemas.microsoft.com/office/word/2010/wordprocessingGroup" xmlns:wpi="http://schemas.microsoft.com/office/word/2010/wordprocessingInk" xmlns:wne="http://schemas.microsoft.com/office/word/2006/wordml" xmlns:wps="http://schemas.microsoft.com/office/word/2010/wordprocessingShape" mc:Ignorable="w14 w15 w16se w16cid w16 w16cex wp14">
+<w16cid:commentsIds xmlns:wpc="http://schemas.microsoft.com/office/word/2010/wordprocessingCanvas" xmlns:cx="http://schemas.microsoft.com/office/drawing/2014/chartex" xmlns:cx1="http://schemas.microsoft.com/office/drawing/2015/9/8/chartex" xmlns:cx2="http://schemas.microsoft.com/office/drawing/2015/10/21/chartex" xmlns:cx3="http://schemas.microsoft.com/office/drawing/2016/5/9/chartex" xmlns:cx4="http://schemas.microsoft.com/office/drawing/2016/5/10/chartex" xmlns:cx5="http://schemas.microsoft.com/office/drawing/2016/5/11/chartex" xmlns:cx6="http://schemas.microsoft.com/office/drawing/2016/5/12/chartex" xmlns:cx7="http://schemas.microsoft.com/office/drawing/2016/5/13/chartex" xmlns:cx8="http://schemas.microsoft.com/office/drawing/2016/5/14/chartex" xmlns:mc="http://schemas.openxmlformats.org/markup-compatibility/2006" xmlns:aink="http://schemas.microsoft.com/office/drawing/2016/ink" xmlns:am3d="http://schemas.microsoft.com/office/drawing/2017/model3d" xmlns:o="urn:schemas-microsoft-com:office:office" xmlns:r="http://schemas.openxmlformats.org/officeDocument/2006/relationships" xmlns:m="http://schemas.openxmlformats.org/officeDocument/2006/math" xmlns:v="urn:schemas-microsoft-com:vml" xmlns:wp14="http://schemas.microsoft.com/office/word/2010/wordprocessingDrawing" xmlns:wp="http://schemas.openxmlformats.org/drawingml/2006/wordprocessingDrawing" xmlns:w10="urn:schemas-microsoft-com:office:word" xmlns:w="http://schemas.openxmlformats.org/wordprocessingml/2006/main" xmlns:w14="http://schemas.microsoft.com/office/word/2010/wordml" xmlns:w15="http://schemas.microsoft.com/office/word/2012/wordml" xmlns:w16cex="http://schemas.microsoft.com/office/word/2018/wordml/cex" xmlns:w16cid="http://schemas.microsoft.com/office/word/2016/wordml/cid" xmlns:w16="http://schemas.microsoft.com/office/word/2018/wordml" xmlns:w16sdtdh="http://schemas.microsoft.com/office/word/2020/wordml/sdtdatahash" xmlns:w16se="http://schemas.microsoft.com/office/word/2015/wordml/symex" xmlns:wpg="http://schemas.microsoft.com/office/word/2010/wordprocessingGroup" xmlns:wpi="http://schemas.microsoft.com/office/word/2010/wordprocessingInk" xmlns:wne="http://schemas.microsoft.com/office/word/2006/wordml" xmlns:wps="http://schemas.microsoft.com/office/word/2010/wordprocessingShape" mc:Ignorable="w14 w15 w16se w16cid w16 w16cex w16sdtdh wp14">
   <w16cid:commentId w16cid:paraId="581F4B0E" w16cid:durableId="24233757"/>
   <w16cid:commentId w16cid:paraId="2C204457" w16cid:durableId="242339CD"/>
 </w16cid:commentsIds>
 </file>
 
 <file path=word/endnotes.xml><?xml version="1.0" encoding="utf-8"?>
-<w:endnotes xmlns:wpc="http://schemas.microsoft.com/office/word/2010/wordprocessingCanvas" xmlns:cx="http://schemas.microsoft.com/office/drawing/2014/chartex" xmlns:cx1="http://schemas.microsoft.com/office/drawing/2015/9/8/chartex" xmlns:cx2="http://schemas.microsoft.com/office/drawing/2015/10/21/chartex" xmlns:cx3="http://schemas.microsoft.com/office/drawing/2016/5/9/chartex" xmlns:cx4="http://schemas.microsoft.com/office/drawing/2016/5/10/chartex" xmlns:cx5="http://schemas.microsoft.com/office/drawing/2016/5/11/chartex" xmlns:cx6="http://schemas.microsoft.com/office/drawing/2016/5/12/chartex" xmlns:cx7="http://schemas.microsoft.com/office/drawing/2016/5/13/chartex" xmlns:cx8="http://schemas.microsoft.com/office/drawing/2016/5/14/chartex" xmlns:mc="http://schemas.openxmlformats.org/markup-compatibility/2006" xmlns:aink="http://schemas.microsoft.com/office/drawing/2016/ink" xmlns:am3d="http://schemas.microsoft.com/office/drawing/2017/model3d" xmlns:o="urn:schemas-microsoft-com:office:office" xmlns:r="http://schemas.openxmlformats.org/officeDocument/2006/relationships" xmlns:m="http://schemas.openxmlformats.org/officeDocument/2006/math" xmlns:v="urn:schemas-microsoft-com:vml" xmlns:wp14="http://schemas.microsoft.com/office/word/2010/wordprocessingDrawing" xmlns:wp="http://schemas.openxmlformats.org/drawingml/2006/wordprocessingDrawing" xmlns:w10="urn:schemas-microsoft-com:office:word" xmlns:w="http://schemas.openxmlformats.org/wordprocessingml/2006/main" xmlns:w14="http://schemas.microsoft.com/office/word/2010/wordml" xmlns:w15="http://schemas.microsoft.com/office/word/2012/wordml" xmlns:w16cex="http://schemas.microsoft.com/office/word/2018/wordml/cex" xmlns:w16cid="http://schemas.microsoft.com/office/word/2016/wordml/cid" xmlns:w16="http://schemas.microsoft.com/office/word/2018/wordml" xmlns:w16se="http://schemas.microsoft.com/office/word/2015/wordml/symex" xmlns:wpg="http://schemas.microsoft.com/office/word/2010/wordprocessingGroup" xmlns:wpi="http://schemas.microsoft.com/office/word/2010/wordprocessingInk" xmlns:wne="http://schemas.microsoft.com/office/word/2006/wordml" xmlns:wps="http://schemas.microsoft.com/office/word/2010/wordprocessingShape" mc:Ignorable="w14 w15 w16se w16cid w16 w16cex wp14">
+<w:endnotes xmlns:wpc="http://schemas.microsoft.com/office/word/2010/wordprocessingCanvas" xmlns:cx="http://schemas.microsoft.com/office/drawing/2014/chartex" xmlns:cx1="http://schemas.microsoft.com/office/drawing/2015/9/8/chartex" xmlns:cx2="http://schemas.microsoft.com/office/drawing/2015/10/21/chartex" xmlns:cx3="http://schemas.microsoft.com/office/drawing/2016/5/9/chartex" xmlns:cx4="http://schemas.microsoft.com/office/drawing/2016/5/10/chartex" xmlns:cx5="http://schemas.microsoft.com/office/drawing/2016/5/11/chartex" xmlns:cx6="http://schemas.microsoft.com/office/drawing/2016/5/12/chartex" xmlns:cx7="http://schemas.microsoft.com/office/drawing/2016/5/13/chartex" xmlns:cx8="http://schemas.microsoft.com/office/drawing/2016/5/14/chartex" xmlns:mc="http://schemas.openxmlformats.org/markup-compatibility/2006" xmlns:aink="http://schemas.microsoft.com/office/drawing/2016/ink" xmlns:am3d="http://schemas.microsoft.com/office/drawing/2017/model3d" xmlns:o="urn:schemas-microsoft-com:office:office" xmlns:r="http://schemas.openxmlformats.org/officeDocument/2006/relationships" xmlns:m="http://schemas.openxmlformats.org/officeDocument/2006/math" xmlns:v="urn:schemas-microsoft-com:vml" xmlns:wp14="http://schemas.microsoft.com/office/word/2010/wordprocessingDrawing" xmlns:wp="http://schemas.openxmlformats.org/drawingml/2006/wordprocessingDrawing" xmlns:w10="urn:schemas-microsoft-com:office:word" xmlns:w="http://schemas.openxmlformats.org/wordprocessingml/2006/main" xmlns:w14="http://schemas.microsoft.com/office/word/2010/wordml" xmlns:w15="http://schemas.microsoft.com/office/word/2012/wordml" xmlns:w16cex="http://schemas.microsoft.com/office/word/2018/wordml/cex" xmlns:w16cid="http://schemas.microsoft.com/office/word/2016/wordml/cid" xmlns:w16="http://schemas.microsoft.com/office/word/2018/wordml" xmlns:w16sdtdh="http://schemas.microsoft.com/office/word/2020/wordml/sdtdatahash" xmlns:w16se="http://schemas.microsoft.com/office/word/2015/wordml/symex" xmlns:wpg="http://schemas.microsoft.com/office/word/2010/wordprocessingGroup" xmlns:wpi="http://schemas.microsoft.com/office/word/2010/wordprocessingInk" xmlns:wne="http://schemas.microsoft.com/office/word/2006/wordml" xmlns:wps="http://schemas.microsoft.com/office/word/2010/wordprocessingShape" mc:Ignorable="w14 w15 w16se w16cid w16 w16cex w16sdtdh wp14">
   <w:endnote w:type="separator" w:id="-1">
     <w:p>
       <w:r>
@@ -1067,7 +989,7 @@
 </file>
 
 <file path=word/footnotes.xml><?xml version="1.0" encoding="utf-8"?>
-<w:footnotes xmlns:wpc="http://schemas.microsoft.com/office/word/2010/wordprocessingCanvas" xmlns:cx="http://schemas.microsoft.com/office/drawing/2014/chartex" xmlns:cx1="http://schemas.microsoft.com/office/drawing/2015/9/8/chartex" xmlns:cx2="http://schemas.microsoft.com/office/drawing/2015/10/21/chartex" xmlns:cx3="http://schemas.microsoft.com/office/drawing/2016/5/9/chartex" xmlns:cx4="http://schemas.microsoft.com/office/drawing/2016/5/10/chartex" xmlns:cx5="http://schemas.microsoft.com/office/drawing/2016/5/11/chartex" xmlns:cx6="http://schemas.microsoft.com/office/drawing/2016/5/12/chartex" xmlns:cx7="http://schemas.microsoft.com/office/drawing/2016/5/13/chartex" xmlns:cx8="http://schemas.microsoft.com/office/drawing/2016/5/14/chartex" xmlns:mc="http://schemas.openxmlformats.org/markup-compatibility/2006" xmlns:aink="http://schemas.microsoft.com/office/drawing/2016/ink" xmlns:am3d="http://schemas.microsoft.com/office/drawing/2017/model3d" xmlns:o="urn:schemas-microsoft-com:office:office" xmlns:r="http://schemas.openxmlformats.org/officeDocument/2006/relationships" xmlns:m="http://schemas.openxmlformats.org/officeDocument/2006/math" xmlns:v="urn:schemas-microsoft-com:vml" xmlns:wp14="http://schemas.microsoft.com/office/word/2010/wordprocessingDrawing" xmlns:wp="http://schemas.openxmlformats.org/drawingml/2006/wordprocessingDrawing" xmlns:w10="urn:schemas-microsoft-com:office:word" xmlns:w="http://schemas.openxmlformats.org/wordprocessingml/2006/main" xmlns:w14="http://schemas.microsoft.com/office/word/2010/wordml" xmlns:w15="http://schemas.microsoft.com/office/word/2012/wordml" xmlns:w16cex="http://schemas.microsoft.com/office/word/2018/wordml/cex" xmlns:w16cid="http://schemas.microsoft.com/office/word/2016/wordml/cid" xmlns:w16="http://schemas.microsoft.com/office/word/2018/wordml" xmlns:w16se="http://schemas.microsoft.com/office/word/2015/wordml/symex" xmlns:wpg="http://schemas.microsoft.com/office/word/2010/wordprocessingGroup" xmlns:wpi="http://schemas.microsoft.com/office/word/2010/wordprocessingInk" xmlns:wne="http://schemas.microsoft.com/office/word/2006/wordml" xmlns:wps="http://schemas.microsoft.com/office/word/2010/wordprocessingShape" mc:Ignorable="w14 w15 w16se w16cid w16 w16cex wp14">
+<w:footnotes xmlns:wpc="http://schemas.microsoft.com/office/word/2010/wordprocessingCanvas" xmlns:cx="http://schemas.microsoft.com/office/drawing/2014/chartex" xmlns:cx1="http://schemas.microsoft.com/office/drawing/2015/9/8/chartex" xmlns:cx2="http://schemas.microsoft.com/office/drawing/2015/10/21/chartex" xmlns:cx3="http://schemas.microsoft.com/office/drawing/2016/5/9/chartex" xmlns:cx4="http://schemas.microsoft.com/office/drawing/2016/5/10/chartex" xmlns:cx5="http://schemas.microsoft.com/office/drawing/2016/5/11/chartex" xmlns:cx6="http://schemas.microsoft.com/office/drawing/2016/5/12/chartex" xmlns:cx7="http://schemas.microsoft.com/office/drawing/2016/5/13/chartex" xmlns:cx8="http://schemas.microsoft.com/office/drawing/2016/5/14/chartex" xmlns:mc="http://schemas.openxmlformats.org/markup-compatibility/2006" xmlns:aink="http://schemas.microsoft.com/office/drawing/2016/ink" xmlns:am3d="http://schemas.microsoft.com/office/drawing/2017/model3d" xmlns:o="urn:schemas-microsoft-com:office:office" xmlns:r="http://schemas.openxmlformats.org/officeDocument/2006/relationships" xmlns:m="http://schemas.openxmlformats.org/officeDocument/2006/math" xmlns:v="urn:schemas-microsoft-com:vml" xmlns:wp14="http://schemas.microsoft.com/office/word/2010/wordprocessingDrawing" xmlns:wp="http://schemas.openxmlformats.org/drawingml/2006/wordprocessingDrawing" xmlns:w10="urn:schemas-microsoft-com:office:word" xmlns:w="http://schemas.openxmlformats.org/wordprocessingml/2006/main" xmlns:w14="http://schemas.microsoft.com/office/word/2010/wordml" xmlns:w15="http://schemas.microsoft.com/office/word/2012/wordml" xmlns:w16cex="http://schemas.microsoft.com/office/word/2018/wordml/cex" xmlns:w16cid="http://schemas.microsoft.com/office/word/2016/wordml/cid" xmlns:w16="http://schemas.microsoft.com/office/word/2018/wordml" xmlns:w16sdtdh="http://schemas.microsoft.com/office/word/2020/wordml/sdtdatahash" xmlns:w16se="http://schemas.microsoft.com/office/word/2015/wordml/symex" xmlns:wpg="http://schemas.microsoft.com/office/word/2010/wordprocessingGroup" xmlns:wpi="http://schemas.microsoft.com/office/word/2010/wordprocessingInk" xmlns:wne="http://schemas.microsoft.com/office/word/2006/wordml" xmlns:wps="http://schemas.microsoft.com/office/word/2010/wordprocessingShape" mc:Ignorable="w14 w15 w16se w16cid w16 w16cex w16sdtdh wp14">
   <w:footnote w:type="separator" w:id="-1">
     <w:p>
       <w:r>
@@ -1086,7 +1008,7 @@
 </file>
 
 <file path=word/numbering.xml><?xml version="1.0" encoding="utf-8"?>
-<w:numbering xmlns:wpc="http://schemas.microsoft.com/office/word/2010/wordprocessingCanvas" xmlns:cx="http://schemas.microsoft.com/office/drawing/2014/chartex" xmlns:cx1="http://schemas.microsoft.com/office/drawing/2015/9/8/chartex" xmlns:cx2="http://schemas.microsoft.com/office/drawing/2015/10/21/chartex" xmlns:cx3="http://schemas.microsoft.com/office/drawing/2016/5/9/chartex" xmlns:cx4="http://schemas.microsoft.com/office/drawing/2016/5/10/chartex" xmlns:cx5="http://schemas.microsoft.com/office/drawing/2016/5/11/chartex" xmlns:cx6="http://schemas.microsoft.com/office/drawing/2016/5/12/chartex" xmlns:cx7="http://schemas.microsoft.com/office/drawing/2016/5/13/chartex" xmlns:cx8="http://schemas.microsoft.com/office/drawing/2016/5/14/chartex" xmlns:mc="http://schemas.openxmlformats.org/markup-compatibility/2006" xmlns:aink="http://schemas.microsoft.com/office/drawing/2016/ink" xmlns:am3d="http://schemas.microsoft.com/office/drawing/2017/model3d" xmlns:o="urn:schemas-microsoft-com:office:office" xmlns:r="http://schemas.openxmlformats.org/officeDocument/2006/relationships" xmlns:m="http://schemas.openxmlformats.org/officeDocument/2006/math" xmlns:v="urn:schemas-microsoft-com:vml" xmlns:wp14="http://schemas.microsoft.com/office/word/2010/wordprocessingDrawing" xmlns:wp="http://schemas.openxmlformats.org/drawingml/2006/wordprocessingDrawing" xmlns:w10="urn:schemas-microsoft-com:office:word" xmlns:w="http://schemas.openxmlformats.org/wordprocessingml/2006/main" xmlns:w14="http://schemas.microsoft.com/office/word/2010/wordml" xmlns:w15="http://schemas.microsoft.com/office/word/2012/wordml" xmlns:w16cex="http://schemas.microsoft.com/office/word/2018/wordml/cex" xmlns:w16cid="http://schemas.microsoft.com/office/word/2016/wordml/cid" xmlns:w16="http://schemas.microsoft.com/office/word/2018/wordml" xmlns:w16se="http://schemas.microsoft.com/office/word/2015/wordml/symex" xmlns:wpg="http://schemas.microsoft.com/office/word/2010/wordprocessingGroup" xmlns:wpi="http://schemas.microsoft.com/office/word/2010/wordprocessingInk" xmlns:wne="http://schemas.microsoft.com/office/word/2006/wordml" xmlns:wps="http://schemas.microsoft.com/office/word/2010/wordprocessingShape" mc:Ignorable="w14 w15 w16se w16cid w16 w16cex wp14">
+<w:numbering xmlns:wpc="http://schemas.microsoft.com/office/word/2010/wordprocessingCanvas" xmlns:cx="http://schemas.microsoft.com/office/drawing/2014/chartex" xmlns:cx1="http://schemas.microsoft.com/office/drawing/2015/9/8/chartex" xmlns:cx2="http://schemas.microsoft.com/office/drawing/2015/10/21/chartex" xmlns:cx3="http://schemas.microsoft.com/office/drawing/2016/5/9/chartex" xmlns:cx4="http://schemas.microsoft.com/office/drawing/2016/5/10/chartex" xmlns:cx5="http://schemas.microsoft.com/office/drawing/2016/5/11/chartex" xmlns:cx6="http://schemas.microsoft.com/office/drawing/2016/5/12/chartex" xmlns:cx7="http://schemas.microsoft.com/office/drawing/2016/5/13/chartex" xmlns:cx8="http://schemas.microsoft.com/office/drawing/2016/5/14/chartex" xmlns:mc="http://schemas.openxmlformats.org/markup-compatibility/2006" xmlns:aink="http://schemas.microsoft.com/office/drawing/2016/ink" xmlns:am3d="http://schemas.microsoft.com/office/drawing/2017/model3d" xmlns:o="urn:schemas-microsoft-com:office:office" xmlns:r="http://schemas.openxmlformats.org/officeDocument/2006/relationships" xmlns:m="http://schemas.openxmlformats.org/officeDocument/2006/math" xmlns:v="urn:schemas-microsoft-com:vml" xmlns:wp14="http://schemas.microsoft.com/office/word/2010/wordprocessingDrawing" xmlns:wp="http://schemas.openxmlformats.org/drawingml/2006/wordprocessingDrawing" xmlns:w10="urn:schemas-microsoft-com:office:word" xmlns:w="http://schemas.openxmlformats.org/wordprocessingml/2006/main" xmlns:w14="http://schemas.microsoft.com/office/word/2010/wordml" xmlns:w15="http://schemas.microsoft.com/office/word/2012/wordml" xmlns:w16cex="http://schemas.microsoft.com/office/word/2018/wordml/cex" xmlns:w16cid="http://schemas.microsoft.com/office/word/2016/wordml/cid" xmlns:w16="http://schemas.microsoft.com/office/word/2018/wordml" xmlns:w16sdtdh="http://schemas.microsoft.com/office/word/2020/wordml/sdtdatahash" xmlns:w16se="http://schemas.microsoft.com/office/word/2015/wordml/symex" xmlns:wpg="http://schemas.microsoft.com/office/word/2010/wordprocessingGroup" xmlns:wpi="http://schemas.microsoft.com/office/word/2010/wordprocessingInk" xmlns:wne="http://schemas.microsoft.com/office/word/2006/wordml" xmlns:wps="http://schemas.microsoft.com/office/word/2010/wordprocessingShape" mc:Ignorable="w14 w15 w16se w16cid w16 w16cex w16sdtdh wp14">
   <w:abstractNum w:abstractNumId="0" w15:restartNumberingAfterBreak="0">
     <w:nsid w:val="008924AF"/>
     <w:multiLevelType w:val="hybridMultilevel"/>
@@ -1994,7 +1916,7 @@
   <w:abstractNum w:abstractNumId="8" w15:restartNumberingAfterBreak="0">
     <w:nsid w:val="63464EFA"/>
     <w:multiLevelType w:val="hybridMultilevel"/>
-    <w:tmpl w:val="9F4A5662"/>
+    <w:tmpl w:val="C1BA7E2E"/>
     <w:lvl w:ilvl="0" w:tplc="04090001">
       <w:start w:val="1"/>
       <w:numFmt w:val="bullet"/>
@@ -2599,7 +2521,7 @@
 </file>
 
 <file path=word/people.xml><?xml version="1.0" encoding="utf-8"?>
-<w15:people xmlns:wpc="http://schemas.microsoft.com/office/word/2010/wordprocessingCanvas" xmlns:cx="http://schemas.microsoft.com/office/drawing/2014/chartex" xmlns:cx1="http://schemas.microsoft.com/office/drawing/2015/9/8/chartex" xmlns:cx2="http://schemas.microsoft.com/office/drawing/2015/10/21/chartex" xmlns:cx3="http://schemas.microsoft.com/office/drawing/2016/5/9/chartex" xmlns:cx4="http://schemas.microsoft.com/office/drawing/2016/5/10/chartex" xmlns:cx5="http://schemas.microsoft.com/office/drawing/2016/5/11/chartex" xmlns:cx6="http://schemas.microsoft.com/office/drawing/2016/5/12/chartex" xmlns:cx7="http://schemas.microsoft.com/office/drawing/2016/5/13/chartex" xmlns:cx8="http://schemas.microsoft.com/office/drawing/2016/5/14/chartex" xmlns:mc="http://schemas.openxmlformats.org/markup-compatibility/2006" xmlns:aink="http://schemas.microsoft.com/office/drawing/2016/ink" xmlns:am3d="http://schemas.microsoft.com/office/drawing/2017/model3d" xmlns:o="urn:schemas-microsoft-com:office:office" xmlns:r="http://schemas.openxmlformats.org/officeDocument/2006/relationships" xmlns:m="http://schemas.openxmlformats.org/officeDocument/2006/math" xmlns:v="urn:schemas-microsoft-com:vml" xmlns:wp14="http://schemas.microsoft.com/office/word/2010/wordprocessingDrawing" xmlns:wp="http://schemas.openxmlformats.org/drawingml/2006/wordprocessingDrawing" xmlns:w10="urn:schemas-microsoft-com:office:word" xmlns:w="http://schemas.openxmlformats.org/wordprocessingml/2006/main" xmlns:w14="http://schemas.microsoft.com/office/word/2010/wordml" xmlns:w15="http://schemas.microsoft.com/office/word/2012/wordml" xmlns:w16cex="http://schemas.microsoft.com/office/word/2018/wordml/cex" xmlns:w16cid="http://schemas.microsoft.com/office/word/2016/wordml/cid" xmlns:w16="http://schemas.microsoft.com/office/word/2018/wordml" xmlns:w16se="http://schemas.microsoft.com/office/word/2015/wordml/symex" xmlns:wpg="http://schemas.microsoft.com/office/word/2010/wordprocessingGroup" xmlns:wpi="http://schemas.microsoft.com/office/word/2010/wordprocessingInk" xmlns:wne="http://schemas.microsoft.com/office/word/2006/wordml" xmlns:wps="http://schemas.microsoft.com/office/word/2010/wordprocessingShape" mc:Ignorable="w14 w15 w16se w16cid w16 w16cex wp14">
+<w15:people xmlns:wpc="http://schemas.microsoft.com/office/word/2010/wordprocessingCanvas" xmlns:cx="http://schemas.microsoft.com/office/drawing/2014/chartex" xmlns:cx1="http://schemas.microsoft.com/office/drawing/2015/9/8/chartex" xmlns:cx2="http://schemas.microsoft.com/office/drawing/2015/10/21/chartex" xmlns:cx3="http://schemas.microsoft.com/office/drawing/2016/5/9/chartex" xmlns:cx4="http://schemas.microsoft.com/office/drawing/2016/5/10/chartex" xmlns:cx5="http://schemas.microsoft.com/office/drawing/2016/5/11/chartex" xmlns:cx6="http://schemas.microsoft.com/office/drawing/2016/5/12/chartex" xmlns:cx7="http://schemas.microsoft.com/office/drawing/2016/5/13/chartex" xmlns:cx8="http://schemas.microsoft.com/office/drawing/2016/5/14/chartex" xmlns:mc="http://schemas.openxmlformats.org/markup-compatibility/2006" xmlns:aink="http://schemas.microsoft.com/office/drawing/2016/ink" xmlns:am3d="http://schemas.microsoft.com/office/drawing/2017/model3d" xmlns:o="urn:schemas-microsoft-com:office:office" xmlns:r="http://schemas.openxmlformats.org/officeDocument/2006/relationships" xmlns:m="http://schemas.openxmlformats.org/officeDocument/2006/math" xmlns:v="urn:schemas-microsoft-com:vml" xmlns:wp14="http://schemas.microsoft.com/office/word/2010/wordprocessingDrawing" xmlns:wp="http://schemas.openxmlformats.org/drawingml/2006/wordprocessingDrawing" xmlns:w10="urn:schemas-microsoft-com:office:word" xmlns:w="http://schemas.openxmlformats.org/wordprocessingml/2006/main" xmlns:w14="http://schemas.microsoft.com/office/word/2010/wordml" xmlns:w15="http://schemas.microsoft.com/office/word/2012/wordml" xmlns:w16cex="http://schemas.microsoft.com/office/word/2018/wordml/cex" xmlns:w16cid="http://schemas.microsoft.com/office/word/2016/wordml/cid" xmlns:w16="http://schemas.microsoft.com/office/word/2018/wordml" xmlns:w16sdtdh="http://schemas.microsoft.com/office/word/2020/wordml/sdtdatahash" xmlns:w16se="http://schemas.microsoft.com/office/word/2015/wordml/symex" xmlns:wpg="http://schemas.microsoft.com/office/word/2010/wordprocessingGroup" xmlns:wpi="http://schemas.microsoft.com/office/word/2010/wordprocessingInk" xmlns:wne="http://schemas.microsoft.com/office/word/2006/wordml" xmlns:wps="http://schemas.microsoft.com/office/word/2010/wordprocessingShape" mc:Ignorable="w14 w15 w16se w16cid w16 w16cex w16sdtdh wp14">
   <w15:person w15:author="Hongpeng">
     <w15:presenceInfo w15:providerId="None" w15:userId="Hongpeng"/>
   </w15:person>
@@ -2607,7 +2529,7 @@
 </file>
 
 <file path=word/styles.xml><?xml version="1.0" encoding="utf-8"?>
-<w:styles xmlns:mc="http://schemas.openxmlformats.org/markup-compatibility/2006" xmlns:r="http://schemas.openxmlformats.org/officeDocument/2006/relationships" xmlns:w="http://schemas.openxmlformats.org/wordprocessingml/2006/main" xmlns:w14="http://schemas.microsoft.com/office/word/2010/wordml" xmlns:w15="http://schemas.microsoft.com/office/word/2012/wordml" xmlns:w16cex="http://schemas.microsoft.com/office/word/2018/wordml/cex" xmlns:w16cid="http://schemas.microsoft.com/office/word/2016/wordml/cid" xmlns:w16="http://schemas.microsoft.com/office/word/2018/wordml" xmlns:w16se="http://schemas.microsoft.com/office/word/2015/wordml/symex" mc:Ignorable="w14 w15 w16se w16cid w16 w16cex">
+<w:styles xmlns:mc="http://schemas.openxmlformats.org/markup-compatibility/2006" xmlns:r="http://schemas.openxmlformats.org/officeDocument/2006/relationships" xmlns:w="http://schemas.openxmlformats.org/wordprocessingml/2006/main" xmlns:w14="http://schemas.microsoft.com/office/word/2010/wordml" xmlns:w15="http://schemas.microsoft.com/office/word/2012/wordml" xmlns:w16cex="http://schemas.microsoft.com/office/word/2018/wordml/cex" xmlns:w16cid="http://schemas.microsoft.com/office/word/2016/wordml/cid" xmlns:w16="http://schemas.microsoft.com/office/word/2018/wordml" xmlns:w16sdtdh="http://schemas.microsoft.com/office/word/2020/wordml/sdtdatahash" xmlns:w16se="http://schemas.microsoft.com/office/word/2015/wordml/symex" mc:Ignorable="w14 w15 w16se w16cid w16 w16cex w16sdtdh">
   <w:docDefaults>
     <w:rPrDefault>
       <w:rPr>

</xml_diff>